<commit_message>
se agrega numero interior, exterior y localidad
se agrega numero interior, exterior y localidad
</commit_message>
<xml_diff>
--- a/Analisis/SPRINTs/SPRINT 9 .-Pendientes sistema.docx
+++ b/Analisis/SPRINTs/SPRINT 9 .-Pendientes sistema.docx
@@ -1,6 +1,6 @@
 
 <file path=word/document.xml><?xml version="1.0" encoding="utf-8"?>
-<w:document xmlns:wpc="http://schemas.microsoft.com/office/word/2010/wordprocessingCanvas" xmlns:cx="http://schemas.microsoft.com/office/drawing/2014/chartex" xmlns:cx1="http://schemas.microsoft.com/office/drawing/2015/9/8/chartex" xmlns:cx2="http://schemas.microsoft.com/office/drawing/2015/10/21/chartex" xmlns:cx3="http://schemas.microsoft.com/office/drawing/2016/5/9/chartex" xmlns:cx4="http://schemas.microsoft.com/office/drawing/2016/5/10/chartex" xmlns:cx5="http://schemas.microsoft.com/office/drawing/2016/5/11/chartex" xmlns:cx6="http://schemas.microsoft.com/office/drawing/2016/5/12/chartex" xmlns:cx7="http://schemas.microsoft.com/office/drawing/2016/5/13/chartex" xmlns:cx8="http://schemas.microsoft.com/office/drawing/2016/5/14/chartex" xmlns:mc="http://schemas.openxmlformats.org/markup-compatibility/2006" xmlns:aink="http://schemas.microsoft.com/office/drawing/2016/ink" xmlns:am3d="http://schemas.microsoft.com/office/drawing/2017/model3d" xmlns:o="urn:schemas-microsoft-com:office:office" xmlns:r="http://schemas.openxmlformats.org/officeDocument/2006/relationships" xmlns:m="http://schemas.openxmlformats.org/officeDocument/2006/math" xmlns:v="urn:schemas-microsoft-com:vml" xmlns:wp14="http://schemas.microsoft.com/office/word/2010/wordprocessingDrawing" xmlns:wp="http://schemas.openxmlformats.org/drawingml/2006/wordprocessingDrawing" xmlns:w10="urn:schemas-microsoft-com:office:word" xmlns:w="http://schemas.openxmlformats.org/wordprocessingml/2006/main" xmlns:w14="http://schemas.microsoft.com/office/word/2010/wordml" xmlns:w15="http://schemas.microsoft.com/office/word/2012/wordml" xmlns:w16cex="http://schemas.microsoft.com/office/word/2018/wordml/cex" xmlns:w16cid="http://schemas.microsoft.com/office/word/2016/wordml/cid" xmlns:w16="http://schemas.microsoft.com/office/word/2018/wordml" xmlns:w16se="http://schemas.microsoft.com/office/word/2015/wordml/symex" xmlns:wpg="http://schemas.microsoft.com/office/word/2010/wordprocessingGroup" xmlns:wpi="http://schemas.microsoft.com/office/word/2010/wordprocessingInk" xmlns:wne="http://schemas.microsoft.com/office/word/2006/wordml" xmlns:wps="http://schemas.microsoft.com/office/word/2010/wordprocessingShape" mc:Ignorable="w14 w15 w16se w16cid w16 w16cex wp14">
+<w:document xmlns:wpc="http://schemas.microsoft.com/office/word/2010/wordprocessingCanvas" xmlns:cx="http://schemas.microsoft.com/office/drawing/2014/chartex" xmlns:cx1="http://schemas.microsoft.com/office/drawing/2015/9/8/chartex" xmlns:cx2="http://schemas.microsoft.com/office/drawing/2015/10/21/chartex" xmlns:cx3="http://schemas.microsoft.com/office/drawing/2016/5/9/chartex" xmlns:cx4="http://schemas.microsoft.com/office/drawing/2016/5/10/chartex" xmlns:cx5="http://schemas.microsoft.com/office/drawing/2016/5/11/chartex" xmlns:cx6="http://schemas.microsoft.com/office/drawing/2016/5/12/chartex" xmlns:cx7="http://schemas.microsoft.com/office/drawing/2016/5/13/chartex" xmlns:cx8="http://schemas.microsoft.com/office/drawing/2016/5/14/chartex" xmlns:mc="http://schemas.openxmlformats.org/markup-compatibility/2006" xmlns:aink="http://schemas.microsoft.com/office/drawing/2016/ink" xmlns:am3d="http://schemas.microsoft.com/office/drawing/2017/model3d" xmlns:o="urn:schemas-microsoft-com:office:office" xmlns:r="http://schemas.openxmlformats.org/officeDocument/2006/relationships" xmlns:m="http://schemas.openxmlformats.org/officeDocument/2006/math" xmlns:v="urn:schemas-microsoft-com:vml" xmlns:wp14="http://schemas.microsoft.com/office/word/2010/wordprocessingDrawing" xmlns:wp="http://schemas.openxmlformats.org/drawingml/2006/wordprocessingDrawing" xmlns:w10="urn:schemas-microsoft-com:office:word" xmlns:w="http://schemas.openxmlformats.org/wordprocessingml/2006/main" xmlns:w14="http://schemas.microsoft.com/office/word/2010/wordml" xmlns:w15="http://schemas.microsoft.com/office/word/2012/wordml" xmlns:w16cex="http://schemas.microsoft.com/office/word/2018/wordml/cex" xmlns:w16cid="http://schemas.microsoft.com/office/word/2016/wordml/cid" xmlns:w16="http://schemas.microsoft.com/office/word/2018/wordml" xmlns:w16sdtdh="http://schemas.microsoft.com/office/word/2020/wordml/sdtdatahash" xmlns:w16se="http://schemas.microsoft.com/office/word/2015/wordml/symex" xmlns:wpg="http://schemas.microsoft.com/office/word/2010/wordprocessingGroup" xmlns:wpi="http://schemas.microsoft.com/office/word/2010/wordprocessingInk" xmlns:wne="http://schemas.microsoft.com/office/word/2006/wordml" xmlns:wps="http://schemas.microsoft.com/office/word/2010/wordprocessingShape" mc:Ignorable="w14 w15 w16se w16cid w16 w16cex w16sdtdh wp14">
   <w:body>
     <w:p>
       <w:pPr>
@@ -252,6 +252,53 @@
         <w:pStyle w:val="Prrafodelista"/>
         <w:numPr>
           <w:ilvl w:val="0"/>
+          <w:numId w:val="2"/>
+        </w:numPr>
+        <w:spacing w:line="276" w:lineRule="auto"/>
+        <w:rPr>
+          <w:rFonts w:ascii="Arial" w:hAnsi="Arial" w:cs="Arial"/>
+          <w:color w:val="FF99FF"/>
+          <w:highlight w:val="green"/>
+        </w:rPr>
+      </w:pPr>
+      <w:bookmarkStart w:id="2" w:name="_Hlk76598716"/>
+      <w:r>
+        <w:rPr>
+          <w:rFonts w:ascii="Arial" w:hAnsi="Arial" w:cs="Arial"/>
+          <w:color w:val="000000" w:themeColor="text1"/>
+          <w:highlight w:val="green"/>
+        </w:rPr>
+        <w:t>En todos los reportes agregar la columna de código de barra</w:t>
+      </w:r>
+    </w:p>
+    <w:p>
+      <w:pPr>
+        <w:pStyle w:val="Prrafodelista"/>
+        <w:numPr>
+          <w:ilvl w:val="1"/>
+          <w:numId w:val="2"/>
+        </w:numPr>
+        <w:spacing w:line="276" w:lineRule="auto"/>
+        <w:rPr>
+          <w:rFonts w:ascii="Arial" w:hAnsi="Arial" w:cs="Arial"/>
+          <w:color w:val="FF99FF"/>
+          <w:highlight w:val="green"/>
+        </w:rPr>
+      </w:pPr>
+      <w:r>
+        <w:rPr>
+          <w:rFonts w:ascii="Arial" w:hAnsi="Arial" w:cs="Arial"/>
+          <w:color w:val="000000" w:themeColor="text1"/>
+          <w:highlight w:val="green"/>
+        </w:rPr>
+        <w:t>Devoluciones</w:t>
+      </w:r>
+    </w:p>
+    <w:p>
+      <w:pPr>
+        <w:pStyle w:val="Prrafodelista"/>
+        <w:numPr>
+          <w:ilvl w:val="1"/>
           <w:numId w:val="2"/>
         </w:numPr>
         <w:spacing w:line="276" w:lineRule="auto"/>
@@ -261,21 +308,20 @@
           <w:highlight w:val="magenta"/>
         </w:rPr>
       </w:pPr>
-      <w:bookmarkStart w:id="2" w:name="_Hlk76598716"/>
       <w:r>
         <w:rPr>
           <w:rFonts w:ascii="Arial" w:hAnsi="Arial" w:cs="Arial"/>
           <w:color w:val="000000" w:themeColor="text1"/>
           <w:highlight w:val="magenta"/>
         </w:rPr>
-        <w:t>En todos los reportes agregar la columna de código de barra</w:t>
-      </w:r>
-    </w:p>
-    <w:p>
-      <w:pPr>
-        <w:pStyle w:val="Prrafodelista"/>
-        <w:numPr>
-          <w:ilvl w:val="1"/>
+        <w:t>Margen Bruto</w:t>
+      </w:r>
+    </w:p>
+    <w:p>
+      <w:pPr>
+        <w:pStyle w:val="Prrafodelista"/>
+        <w:numPr>
+          <w:ilvl w:val="2"/>
           <w:numId w:val="2"/>
         </w:numPr>
         <w:spacing w:line="276" w:lineRule="auto"/>
@@ -291,14 +337,14 @@
           <w:color w:val="000000" w:themeColor="text1"/>
           <w:highlight w:val="magenta"/>
         </w:rPr>
-        <w:t>Devoluciones</w:t>
-      </w:r>
-    </w:p>
-    <w:p>
-      <w:pPr>
-        <w:pStyle w:val="Prrafodelista"/>
-        <w:numPr>
-          <w:ilvl w:val="1"/>
+        <w:t>Venta Producto</w:t>
+      </w:r>
+    </w:p>
+    <w:p>
+      <w:pPr>
+        <w:pStyle w:val="Prrafodelista"/>
+        <w:numPr>
+          <w:ilvl w:val="2"/>
           <w:numId w:val="2"/>
         </w:numPr>
         <w:spacing w:line="276" w:lineRule="auto"/>
@@ -314,14 +360,14 @@
           <w:color w:val="000000" w:themeColor="text1"/>
           <w:highlight w:val="magenta"/>
         </w:rPr>
-        <w:t>Margen Bruto</w:t>
-      </w:r>
-    </w:p>
-    <w:p>
-      <w:pPr>
-        <w:pStyle w:val="Prrafodelista"/>
-        <w:numPr>
-          <w:ilvl w:val="2"/>
+        <w:t>Producto</w:t>
+      </w:r>
+    </w:p>
+    <w:p>
+      <w:pPr>
+        <w:pStyle w:val="Prrafodelista"/>
+        <w:numPr>
+          <w:ilvl w:val="1"/>
           <w:numId w:val="2"/>
         </w:numPr>
         <w:spacing w:line="276" w:lineRule="auto"/>
@@ -331,14 +377,16 @@
           <w:highlight w:val="magenta"/>
         </w:rPr>
       </w:pPr>
+      <w:proofErr w:type="spellStart"/>
       <w:r>
         <w:rPr>
           <w:rFonts w:ascii="Arial" w:hAnsi="Arial" w:cs="Arial"/>
           <w:color w:val="000000" w:themeColor="text1"/>
           <w:highlight w:val="magenta"/>
         </w:rPr>
-        <w:t>Venta Producto</w:t>
-      </w:r>
+        <w:t>DropSize</w:t>
+      </w:r>
+      <w:proofErr w:type="spellEnd"/>
     </w:p>
     <w:p>
       <w:pPr>
@@ -377,74 +425,26 @@
           <w:highlight w:val="magenta"/>
         </w:rPr>
       </w:pPr>
-      <w:proofErr w:type="spellStart"/>
       <w:r>
         <w:rPr>
           <w:rFonts w:ascii="Arial" w:hAnsi="Arial" w:cs="Arial"/>
           <w:color w:val="000000" w:themeColor="text1"/>
           <w:highlight w:val="magenta"/>
         </w:rPr>
-        <w:t>DropSize</w:t>
-      </w:r>
-      <w:proofErr w:type="spellEnd"/>
-    </w:p>
-    <w:p>
-      <w:pPr>
-        <w:pStyle w:val="Prrafodelista"/>
-        <w:numPr>
-          <w:ilvl w:val="2"/>
-          <w:numId w:val="2"/>
-        </w:numPr>
-        <w:spacing w:line="276" w:lineRule="auto"/>
+        <w:t>Devoluciones Proveedor</w:t>
+      </w:r>
+    </w:p>
+    <w:p>
+      <w:pPr>
+        <w:pStyle w:val="Prrafodelista"/>
+        <w:spacing w:line="276" w:lineRule="auto"/>
+        <w:ind w:left="2084"/>
         <w:rPr>
           <w:rFonts w:ascii="Arial" w:hAnsi="Arial" w:cs="Arial"/>
           <w:color w:val="FF99FF"/>
           <w:highlight w:val="magenta"/>
         </w:rPr>
       </w:pPr>
-      <w:r>
-        <w:rPr>
-          <w:rFonts w:ascii="Arial" w:hAnsi="Arial" w:cs="Arial"/>
-          <w:color w:val="000000" w:themeColor="text1"/>
-          <w:highlight w:val="magenta"/>
-        </w:rPr>
-        <w:t>Producto</w:t>
-      </w:r>
-    </w:p>
-    <w:p>
-      <w:pPr>
-        <w:pStyle w:val="Prrafodelista"/>
-        <w:numPr>
-          <w:ilvl w:val="1"/>
-          <w:numId w:val="2"/>
-        </w:numPr>
-        <w:spacing w:line="276" w:lineRule="auto"/>
-        <w:rPr>
-          <w:rFonts w:ascii="Arial" w:hAnsi="Arial" w:cs="Arial"/>
-          <w:color w:val="FF99FF"/>
-          <w:highlight w:val="magenta"/>
-        </w:rPr>
-      </w:pPr>
-      <w:r>
-        <w:rPr>
-          <w:rFonts w:ascii="Arial" w:hAnsi="Arial" w:cs="Arial"/>
-          <w:color w:val="000000" w:themeColor="text1"/>
-          <w:highlight w:val="magenta"/>
-        </w:rPr>
-        <w:t>Devoluciones Proveedor</w:t>
-      </w:r>
-    </w:p>
-    <w:p>
-      <w:pPr>
-        <w:pStyle w:val="Prrafodelista"/>
-        <w:spacing w:line="276" w:lineRule="auto"/>
-        <w:ind w:left="2084"/>
-        <w:rPr>
-          <w:rFonts w:ascii="Arial" w:hAnsi="Arial" w:cs="Arial"/>
-          <w:color w:val="FF99FF"/>
-          <w:highlight w:val="magenta"/>
-        </w:rPr>
-      </w:pPr>
     </w:p>
     <w:p>
       <w:pPr>
@@ -481,198 +481,256 @@
         <w:spacing w:line="276" w:lineRule="auto"/>
         <w:rPr>
           <w:rFonts w:ascii="Arial" w:hAnsi="Arial" w:cs="Arial"/>
+          <w:highlight w:val="green"/>
+        </w:rPr>
+      </w:pPr>
+      <w:proofErr w:type="gramStart"/>
+      <w:r>
+        <w:rPr>
+          <w:rFonts w:ascii="Arial" w:hAnsi="Arial" w:cs="Arial"/>
+          <w:color w:val="000000"/>
+          <w:highlight w:val="green"/>
+        </w:rPr>
+        <w:t>En donde se pueden auditar cortes</w:t>
+      </w:r>
+      <w:r>
+        <w:rPr>
+          <w:rFonts w:ascii="Arial" w:hAnsi="Arial" w:cs="Arial"/>
+          <w:color w:val="000000"/>
+          <w:highlight w:val="green"/>
+        </w:rPr>
+        <w:t xml:space="preserve"> (</w:t>
+      </w:r>
+      <w:proofErr w:type="spellStart"/>
+      <w:r>
+        <w:rPr>
+          <w:rFonts w:ascii="Arial" w:hAnsi="Arial" w:cs="Arial"/>
+          <w:color w:val="000000"/>
+          <w:highlight w:val="green"/>
+        </w:rPr>
+        <w:t>cieres</w:t>
+      </w:r>
+      <w:proofErr w:type="spellEnd"/>
+      <w:r>
+        <w:rPr>
+          <w:rFonts w:ascii="Arial" w:hAnsi="Arial" w:cs="Arial"/>
+          <w:color w:val="000000"/>
+          <w:highlight w:val="green"/>
+        </w:rPr>
+        <w:t xml:space="preserve"> de caja)</w:t>
+      </w:r>
+      <w:r>
+        <w:rPr>
+          <w:rFonts w:ascii="Arial" w:hAnsi="Arial" w:cs="Arial"/>
+          <w:color w:val="000000"/>
+          <w:highlight w:val="green"/>
+        </w:rPr>
+        <w:t>?</w:t>
+      </w:r>
+      <w:proofErr w:type="gramEnd"/>
+      <w:r>
+        <w:rPr>
+          <w:rFonts w:ascii="Arial" w:hAnsi="Arial" w:cs="Arial"/>
+          <w:color w:val="000000"/>
+          <w:highlight w:val="green"/>
+        </w:rPr>
+        <w:t xml:space="preserve"> Hay que generar reporte de cortes.</w:t>
+      </w:r>
+    </w:p>
+    <w:p>
+      <w:pPr>
+        <w:pStyle w:val="Prrafodelista"/>
+        <w:numPr>
+          <w:ilvl w:val="0"/>
+          <w:numId w:val="2"/>
+        </w:numPr>
+        <w:spacing w:line="276" w:lineRule="auto"/>
+        <w:rPr>
+          <w:rFonts w:ascii="Arial" w:hAnsi="Arial" w:cs="Arial"/>
+          <w:highlight w:val="green"/>
+        </w:rPr>
+      </w:pPr>
+      <w:r>
+        <w:rPr>
+          <w:rFonts w:ascii="Arial" w:hAnsi="Arial" w:cs="Arial"/>
+          <w:color w:val="000000"/>
+          <w:highlight w:val="green"/>
+        </w:rPr>
+        <w:t>Reporte de clientes no tiene datos completos, ni en sistema ni en excel y rfc lo sigue cambiando por correo</w:t>
+      </w:r>
+    </w:p>
+    <w:p>
+      <w:pPr>
+        <w:pStyle w:val="Prrafodelista"/>
+        <w:numPr>
+          <w:ilvl w:val="0"/>
+          <w:numId w:val="2"/>
+        </w:numPr>
+        <w:spacing w:line="276" w:lineRule="auto"/>
+        <w:rPr>
+          <w:rFonts w:ascii="Arial" w:hAnsi="Arial" w:cs="Arial"/>
           <w:highlight w:val="magenta"/>
         </w:rPr>
       </w:pPr>
+      <w:r>
+        <w:rPr>
+          <w:rFonts w:ascii="Arial" w:hAnsi="Arial" w:cs="Arial"/>
+          <w:highlight w:val="magenta"/>
+        </w:rPr>
+        <w:t>Reporte dias promedio inventario tiene mal calculado inventario promedio.</w:t>
+      </w:r>
+    </w:p>
+    <w:p>
+      <w:pPr>
+        <w:pStyle w:val="Prrafodelista"/>
+        <w:numPr>
+          <w:ilvl w:val="0"/>
+          <w:numId w:val="2"/>
+        </w:numPr>
+        <w:spacing w:line="276" w:lineRule="auto"/>
+        <w:rPr>
+          <w:rFonts w:ascii="Arial" w:hAnsi="Arial" w:cs="Arial"/>
+          <w:highlight w:val="yellow"/>
+        </w:rPr>
+      </w:pPr>
+      <w:r>
+        <w:rPr>
+          <w:rFonts w:ascii="Arial" w:hAnsi="Arial" w:cs="Arial"/>
+          <w:color w:val="000000"/>
+          <w:highlight w:val="yellow"/>
+        </w:rPr>
+        <w:t>Optimizar velocidad de reportes y de ser posible no deplegar en pantalla información y solo descargar excel.</w:t>
+      </w:r>
+    </w:p>
+    <w:p>
+      <w:pPr>
+        <w:pStyle w:val="Prrafodelista"/>
+        <w:spacing w:line="276" w:lineRule="auto"/>
+        <w:rPr>
+          <w:rFonts w:ascii="Arial" w:hAnsi="Arial" w:cs="Arial"/>
+        </w:rPr>
+      </w:pPr>
+    </w:p>
+    <w:p>
+      <w:pPr>
+        <w:pStyle w:val="Prrafodelista"/>
+        <w:numPr>
+          <w:ilvl w:val="0"/>
+          <w:numId w:val="2"/>
+        </w:numPr>
+        <w:spacing w:line="276" w:lineRule="auto"/>
+        <w:rPr>
+          <w:rFonts w:ascii="Arial" w:hAnsi="Arial" w:cs="Arial"/>
+          <w:highlight w:val="yellow"/>
+        </w:rPr>
+      </w:pPr>
+      <w:r>
+        <w:rPr>
+          <w:rFonts w:ascii="Arial" w:hAnsi="Arial" w:cs="Arial"/>
+          <w:color w:val="000000"/>
+          <w:highlight w:val="yellow"/>
+        </w:rPr>
+        <w:t>Letra de ticket mas grande o tipo de letra mas legible</w:t>
+      </w:r>
+    </w:p>
+    <w:p>
+      <w:pPr>
+        <w:pStyle w:val="Prrafodelista"/>
+        <w:numPr>
+          <w:ilvl w:val="0"/>
+          <w:numId w:val="2"/>
+        </w:numPr>
+        <w:spacing w:line="276" w:lineRule="auto"/>
+        <w:rPr>
+          <w:rFonts w:ascii="Arial" w:hAnsi="Arial" w:cs="Arial"/>
+          <w:highlight w:val="yellow"/>
+        </w:rPr>
+      </w:pPr>
+      <w:r>
+        <w:rPr>
+          <w:rFonts w:ascii="Arial" w:hAnsi="Arial" w:cs="Arial"/>
+          <w:color w:val="000000"/>
+          <w:highlight w:val="yellow"/>
+        </w:rPr>
+        <w:t xml:space="preserve">En filtrado de punto de venta.. Que quede igual que en productos de </w:t>
+      </w:r>
+      <w:proofErr w:type="spellStart"/>
+      <w:r>
+        <w:rPr>
+          <w:rFonts w:ascii="Arial" w:hAnsi="Arial" w:cs="Arial"/>
+          <w:color w:val="000000"/>
+          <w:highlight w:val="yellow"/>
+        </w:rPr>
+        <w:t>admin</w:t>
+      </w:r>
+      <w:proofErr w:type="spellEnd"/>
+    </w:p>
+    <w:p>
+      <w:pPr>
+        <w:pStyle w:val="Prrafodelista"/>
+        <w:numPr>
+          <w:ilvl w:val="0"/>
+          <w:numId w:val="2"/>
+        </w:numPr>
+        <w:spacing w:line="276" w:lineRule="auto"/>
+        <w:rPr>
+          <w:rFonts w:ascii="Arial" w:hAnsi="Arial" w:cs="Arial"/>
+          <w:highlight w:val="yellow"/>
+        </w:rPr>
+      </w:pPr>
+      <w:r>
+        <w:rPr>
+          <w:rFonts w:ascii="Arial" w:hAnsi="Arial" w:cs="Arial"/>
+          <w:color w:val="000000"/>
+          <w:highlight w:val="red"/>
+        </w:rPr>
+        <w:t xml:space="preserve">Homologar todos los </w:t>
+      </w:r>
       <w:proofErr w:type="gramStart"/>
       <w:r>
         <w:rPr>
           <w:rFonts w:ascii="Arial" w:hAnsi="Arial" w:cs="Arial"/>
           <w:color w:val="000000"/>
-          <w:highlight w:val="magenta"/>
-        </w:rPr>
-        <w:t>En donde se pueden auditar cortes</w:t>
-      </w:r>
-      <w:r>
-        <w:rPr>
-          <w:rFonts w:ascii="Arial" w:hAnsi="Arial" w:cs="Arial"/>
-          <w:color w:val="000000"/>
-          <w:highlight w:val="magenta"/>
-        </w:rPr>
-        <w:t xml:space="preserve"> (</w:t>
-      </w:r>
-      <w:proofErr w:type="spellStart"/>
-      <w:r>
-        <w:rPr>
-          <w:rFonts w:ascii="Arial" w:hAnsi="Arial" w:cs="Arial"/>
-          <w:color w:val="000000"/>
-          <w:highlight w:val="magenta"/>
-        </w:rPr>
-        <w:t>cieres</w:t>
-      </w:r>
-      <w:proofErr w:type="spellEnd"/>
-      <w:r>
-        <w:rPr>
-          <w:rFonts w:ascii="Arial" w:hAnsi="Arial" w:cs="Arial"/>
-          <w:color w:val="000000"/>
-          <w:highlight w:val="magenta"/>
-        </w:rPr>
-        <w:t xml:space="preserve"> de caja)</w:t>
-      </w:r>
-      <w:r>
-        <w:rPr>
-          <w:rFonts w:ascii="Arial" w:hAnsi="Arial" w:cs="Arial"/>
-          <w:color w:val="000000"/>
-          <w:highlight w:val="magenta"/>
-        </w:rPr>
-        <w:t>?</w:t>
+          <w:highlight w:val="red"/>
+        </w:rPr>
+        <w:t>tickets</w:t>
       </w:r>
       <w:proofErr w:type="gramEnd"/>
       <w:r>
         <w:rPr>
           <w:rFonts w:ascii="Arial" w:hAnsi="Arial" w:cs="Arial"/>
           <w:color w:val="000000"/>
-          <w:highlight w:val="magenta"/>
-        </w:rPr>
-        <w:t xml:space="preserve"> Hay que generar reporte de cortes.</w:t>
-      </w:r>
-    </w:p>
-    <w:p>
-      <w:pPr>
-        <w:pStyle w:val="Prrafodelista"/>
-        <w:numPr>
-          <w:ilvl w:val="0"/>
-          <w:numId w:val="2"/>
-        </w:numPr>
-        <w:spacing w:line="276" w:lineRule="auto"/>
-        <w:rPr>
-          <w:rFonts w:ascii="Arial" w:hAnsi="Arial" w:cs="Arial"/>
-          <w:highlight w:val="green"/>
-        </w:rPr>
-      </w:pPr>
-      <w:r>
-        <w:rPr>
-          <w:rFonts w:ascii="Arial" w:hAnsi="Arial" w:cs="Arial"/>
-          <w:color w:val="000000"/>
-          <w:highlight w:val="green"/>
-        </w:rPr>
-        <w:t>Reporte de clientes no tiene datos completos, ni en sistema ni en excel y rfc lo sigue cambiando por correo</w:t>
-      </w:r>
-    </w:p>
-    <w:p>
-      <w:pPr>
-        <w:pStyle w:val="Prrafodelista"/>
-        <w:numPr>
-          <w:ilvl w:val="0"/>
-          <w:numId w:val="2"/>
-        </w:numPr>
-        <w:spacing w:line="276" w:lineRule="auto"/>
-        <w:rPr>
-          <w:rFonts w:ascii="Arial" w:hAnsi="Arial" w:cs="Arial"/>
-          <w:highlight w:val="magenta"/>
-        </w:rPr>
-      </w:pPr>
-      <w:r>
-        <w:rPr>
-          <w:rFonts w:ascii="Arial" w:hAnsi="Arial" w:cs="Arial"/>
-          <w:highlight w:val="magenta"/>
-        </w:rPr>
-        <w:t>Reporte dias promedio inventario tiene mal calculado inventario promedio.</w:t>
-      </w:r>
-    </w:p>
-    <w:p>
-      <w:pPr>
-        <w:pStyle w:val="Prrafodelista"/>
-        <w:numPr>
-          <w:ilvl w:val="0"/>
-          <w:numId w:val="2"/>
-        </w:numPr>
-        <w:spacing w:line="276" w:lineRule="auto"/>
-        <w:rPr>
-          <w:rFonts w:ascii="Arial" w:hAnsi="Arial" w:cs="Arial"/>
+          <w:highlight w:val="red"/>
+        </w:rPr>
+        <w:t xml:space="preserve"> agregar el consecutivo del producto y la cantidad de artículos devueltos o agregados</w:t>
+      </w:r>
+      <w:r>
+        <w:rPr>
+          <w:rFonts w:ascii="Arial" w:hAnsi="Arial" w:cs="Arial"/>
+          <w:color w:val="000000"/>
           <w:highlight w:val="yellow"/>
         </w:rPr>
-      </w:pPr>
-      <w:r>
-        <w:rPr>
-          <w:rFonts w:ascii="Arial" w:hAnsi="Arial" w:cs="Arial"/>
-          <w:color w:val="000000"/>
-          <w:highlight w:val="yellow"/>
-        </w:rPr>
-        <w:t>Optimizar velocidad de reportes y de ser posible no deplegar en pantalla información y solo descargar excel.</w:t>
-      </w:r>
-    </w:p>
-    <w:p>
-      <w:pPr>
-        <w:pStyle w:val="Prrafodelista"/>
-        <w:spacing w:line="276" w:lineRule="auto"/>
-        <w:rPr>
-          <w:rFonts w:ascii="Arial" w:hAnsi="Arial" w:cs="Arial"/>
-        </w:rPr>
-      </w:pPr>
-    </w:p>
-    <w:p>
-      <w:pPr>
-        <w:pStyle w:val="Prrafodelista"/>
-        <w:numPr>
-          <w:ilvl w:val="0"/>
-          <w:numId w:val="2"/>
-        </w:numPr>
-        <w:spacing w:line="276" w:lineRule="auto"/>
-        <w:rPr>
-          <w:rFonts w:ascii="Arial" w:hAnsi="Arial" w:cs="Arial"/>
-          <w:highlight w:val="yellow"/>
-        </w:rPr>
-      </w:pPr>
-      <w:r>
-        <w:rPr>
-          <w:rFonts w:ascii="Arial" w:hAnsi="Arial" w:cs="Arial"/>
-          <w:color w:val="000000"/>
-          <w:highlight w:val="yellow"/>
-        </w:rPr>
-        <w:t>Letra de ticket mas grande o tipo de letra mas legible</w:t>
-      </w:r>
-    </w:p>
-    <w:p>
-      <w:pPr>
-        <w:pStyle w:val="Prrafodelista"/>
-        <w:numPr>
-          <w:ilvl w:val="0"/>
-          <w:numId w:val="2"/>
-        </w:numPr>
-        <w:spacing w:line="276" w:lineRule="auto"/>
-        <w:rPr>
-          <w:rFonts w:ascii="Arial" w:hAnsi="Arial" w:cs="Arial"/>
-          <w:highlight w:val="yellow"/>
-        </w:rPr>
-      </w:pPr>
-      <w:r>
-        <w:rPr>
-          <w:rFonts w:ascii="Arial" w:hAnsi="Arial" w:cs="Arial"/>
-          <w:color w:val="000000"/>
-          <w:highlight w:val="yellow"/>
-        </w:rPr>
-        <w:t>En filtrado de punto de venta.. Que quede igual que en productos de admin</w:t>
-      </w:r>
-    </w:p>
-    <w:p>
-      <w:pPr>
-        <w:pStyle w:val="Prrafodelista"/>
-        <w:numPr>
-          <w:ilvl w:val="0"/>
-          <w:numId w:val="2"/>
-        </w:numPr>
-        <w:spacing w:line="276" w:lineRule="auto"/>
-        <w:rPr>
-          <w:rFonts w:ascii="Arial" w:hAnsi="Arial" w:cs="Arial"/>
-          <w:highlight w:val="red"/>
-        </w:rPr>
-      </w:pPr>
-      <w:r>
-        <w:rPr>
-          <w:rFonts w:ascii="Arial" w:hAnsi="Arial" w:cs="Arial"/>
-          <w:color w:val="000000"/>
-          <w:highlight w:val="red"/>
+        <w:t>.</w:t>
+      </w:r>
+    </w:p>
+    <w:p>
+      <w:pPr>
+        <w:pStyle w:val="Prrafodelista"/>
+        <w:numPr>
+          <w:ilvl w:val="0"/>
+          <w:numId w:val="2"/>
+        </w:numPr>
+        <w:spacing w:line="276" w:lineRule="auto"/>
+        <w:rPr>
+          <w:rFonts w:ascii="Arial" w:hAnsi="Arial" w:cs="Arial"/>
+          <w:highlight w:val="green"/>
+        </w:rPr>
+      </w:pPr>
+      <w:r>
+        <w:rPr>
+          <w:rFonts w:ascii="Arial" w:hAnsi="Arial" w:cs="Arial"/>
+          <w:color w:val="000000"/>
+          <w:highlight w:val="green"/>
         </w:rPr>
         <w:t>Solucionar el rango “hueco de 6 al siguiente rango de precios o que el rango inmediato superior permita el mismo precio de mayoreo</w:t>
       </w:r>
@@ -687,14 +745,15 @@
         <w:spacing w:line="276" w:lineRule="auto"/>
         <w:rPr>
           <w:rFonts w:ascii="Arial" w:hAnsi="Arial" w:cs="Arial"/>
-          <w:highlight w:val="red"/>
-        </w:rPr>
-      </w:pPr>
-      <w:r>
-        <w:rPr>
-          <w:rFonts w:ascii="Arial" w:hAnsi="Arial" w:cs="Arial"/>
-          <w:highlight w:val="red"/>
-        </w:rPr>
+          <w:highlight w:val="green"/>
+        </w:rPr>
+      </w:pPr>
+      <w:r>
+        <w:rPr>
+          <w:rFonts w:ascii="Arial" w:hAnsi="Arial" w:cs="Arial"/>
+          <w:highlight w:val="green"/>
+        </w:rPr>
+        <w:lastRenderedPageBreak/>
         <w:t>Validar descuentos con los clientes</w:t>
       </w:r>
     </w:p>
@@ -708,13 +767,13 @@
         <w:spacing w:line="276" w:lineRule="auto"/>
         <w:rPr>
           <w:rFonts w:ascii="Arial" w:hAnsi="Arial" w:cs="Arial"/>
-          <w:highlight w:val="red"/>
-        </w:rPr>
-      </w:pPr>
-      <w:r>
-        <w:rPr>
-          <w:rFonts w:ascii="Arial" w:hAnsi="Arial" w:cs="Arial"/>
-          <w:highlight w:val="red"/>
+          <w:highlight w:val="green"/>
+        </w:rPr>
+      </w:pPr>
+      <w:r>
+        <w:rPr>
+          <w:rFonts w:ascii="Arial" w:hAnsi="Arial" w:cs="Arial"/>
+          <w:highlight w:val="green"/>
         </w:rPr>
         <w:t>Eliminar ubicaciones congeladas (no el producto)</w:t>
       </w:r>
@@ -802,7 +861,7 @@
 </file>
 
 <file path=word/numbering.xml><?xml version="1.0" encoding="utf-8"?>
-<w:numbering xmlns:wpc="http://schemas.microsoft.com/office/word/2010/wordprocessingCanvas" xmlns:cx="http://schemas.microsoft.com/office/drawing/2014/chartex" xmlns:cx1="http://schemas.microsoft.com/office/drawing/2015/9/8/chartex" xmlns:cx2="http://schemas.microsoft.com/office/drawing/2015/10/21/chartex" xmlns:cx3="http://schemas.microsoft.com/office/drawing/2016/5/9/chartex" xmlns:cx4="http://schemas.microsoft.com/office/drawing/2016/5/10/chartex" xmlns:cx5="http://schemas.microsoft.com/office/drawing/2016/5/11/chartex" xmlns:cx6="http://schemas.microsoft.com/office/drawing/2016/5/12/chartex" xmlns:cx7="http://schemas.microsoft.com/office/drawing/2016/5/13/chartex" xmlns:cx8="http://schemas.microsoft.com/office/drawing/2016/5/14/chartex" xmlns:mc="http://schemas.openxmlformats.org/markup-compatibility/2006" xmlns:aink="http://schemas.microsoft.com/office/drawing/2016/ink" xmlns:am3d="http://schemas.microsoft.com/office/drawing/2017/model3d" xmlns:o="urn:schemas-microsoft-com:office:office" xmlns:r="http://schemas.openxmlformats.org/officeDocument/2006/relationships" xmlns:m="http://schemas.openxmlformats.org/officeDocument/2006/math" xmlns:v="urn:schemas-microsoft-com:vml" xmlns:wp14="http://schemas.microsoft.com/office/word/2010/wordprocessingDrawing" xmlns:wp="http://schemas.openxmlformats.org/drawingml/2006/wordprocessingDrawing" xmlns:w10="urn:schemas-microsoft-com:office:word" xmlns:w="http://schemas.openxmlformats.org/wordprocessingml/2006/main" xmlns:w14="http://schemas.microsoft.com/office/word/2010/wordml" xmlns:w15="http://schemas.microsoft.com/office/word/2012/wordml" xmlns:w16cex="http://schemas.microsoft.com/office/word/2018/wordml/cex" xmlns:w16cid="http://schemas.microsoft.com/office/word/2016/wordml/cid" xmlns:w16="http://schemas.microsoft.com/office/word/2018/wordml" xmlns:w16se="http://schemas.microsoft.com/office/word/2015/wordml/symex" xmlns:wpg="http://schemas.microsoft.com/office/word/2010/wordprocessingGroup" xmlns:wpi="http://schemas.microsoft.com/office/word/2010/wordprocessingInk" xmlns:wne="http://schemas.microsoft.com/office/word/2006/wordml" xmlns:wps="http://schemas.microsoft.com/office/word/2010/wordprocessingShape" mc:Ignorable="w14 w15 w16se w16cid w16 w16cex wp14">
+<w:numbering xmlns:wpc="http://schemas.microsoft.com/office/word/2010/wordprocessingCanvas" xmlns:cx="http://schemas.microsoft.com/office/drawing/2014/chartex" xmlns:cx1="http://schemas.microsoft.com/office/drawing/2015/9/8/chartex" xmlns:cx2="http://schemas.microsoft.com/office/drawing/2015/10/21/chartex" xmlns:cx3="http://schemas.microsoft.com/office/drawing/2016/5/9/chartex" xmlns:cx4="http://schemas.microsoft.com/office/drawing/2016/5/10/chartex" xmlns:cx5="http://schemas.microsoft.com/office/drawing/2016/5/11/chartex" xmlns:cx6="http://schemas.microsoft.com/office/drawing/2016/5/12/chartex" xmlns:cx7="http://schemas.microsoft.com/office/drawing/2016/5/13/chartex" xmlns:cx8="http://schemas.microsoft.com/office/drawing/2016/5/14/chartex" xmlns:mc="http://schemas.openxmlformats.org/markup-compatibility/2006" xmlns:aink="http://schemas.microsoft.com/office/drawing/2016/ink" xmlns:am3d="http://schemas.microsoft.com/office/drawing/2017/model3d" xmlns:o="urn:schemas-microsoft-com:office:office" xmlns:r="http://schemas.openxmlformats.org/officeDocument/2006/relationships" xmlns:m="http://schemas.openxmlformats.org/officeDocument/2006/math" xmlns:v="urn:schemas-microsoft-com:vml" xmlns:wp14="http://schemas.microsoft.com/office/word/2010/wordprocessingDrawing" xmlns:wp="http://schemas.openxmlformats.org/drawingml/2006/wordprocessingDrawing" xmlns:w10="urn:schemas-microsoft-com:office:word" xmlns:w="http://schemas.openxmlformats.org/wordprocessingml/2006/main" xmlns:w14="http://schemas.microsoft.com/office/word/2010/wordml" xmlns:w15="http://schemas.microsoft.com/office/word/2012/wordml" xmlns:w16cex="http://schemas.microsoft.com/office/word/2018/wordml/cex" xmlns:w16cid="http://schemas.microsoft.com/office/word/2016/wordml/cid" xmlns:w16="http://schemas.microsoft.com/office/word/2018/wordml" xmlns:w16sdtdh="http://schemas.microsoft.com/office/word/2020/wordml/sdtdatahash" xmlns:w16se="http://schemas.microsoft.com/office/word/2015/wordml/symex" xmlns:wpg="http://schemas.microsoft.com/office/word/2010/wordprocessingGroup" xmlns:wpi="http://schemas.microsoft.com/office/word/2010/wordprocessingInk" xmlns:wne="http://schemas.microsoft.com/office/word/2006/wordml" xmlns:wps="http://schemas.microsoft.com/office/word/2010/wordprocessingShape" mc:Ignorable="w14 w15 w16se w16cid w16 w16cex w16sdtdh wp14">
   <w:abstractNum w:abstractNumId="0" w15:restartNumberingAfterBreak="0">
     <w:nsid w:val="012769BD"/>
     <w:multiLevelType w:val="hybridMultilevel"/>
@@ -1040,7 +1099,7 @@
 </file>
 
 <file path=word/styles.xml><?xml version="1.0" encoding="utf-8"?>
-<w:styles xmlns:mc="http://schemas.openxmlformats.org/markup-compatibility/2006" xmlns:r="http://schemas.openxmlformats.org/officeDocument/2006/relationships" xmlns:w="http://schemas.openxmlformats.org/wordprocessingml/2006/main" xmlns:w14="http://schemas.microsoft.com/office/word/2010/wordml" xmlns:w15="http://schemas.microsoft.com/office/word/2012/wordml" xmlns:w16cex="http://schemas.microsoft.com/office/word/2018/wordml/cex" xmlns:w16cid="http://schemas.microsoft.com/office/word/2016/wordml/cid" xmlns:w16="http://schemas.microsoft.com/office/word/2018/wordml" xmlns:w16se="http://schemas.microsoft.com/office/word/2015/wordml/symex" mc:Ignorable="w14 w15 w16se w16cid w16 w16cex">
+<w:styles xmlns:mc="http://schemas.openxmlformats.org/markup-compatibility/2006" xmlns:r="http://schemas.openxmlformats.org/officeDocument/2006/relationships" xmlns:w="http://schemas.openxmlformats.org/wordprocessingml/2006/main" xmlns:w14="http://schemas.microsoft.com/office/word/2010/wordml" xmlns:w15="http://schemas.microsoft.com/office/word/2012/wordml" xmlns:w16cex="http://schemas.microsoft.com/office/word/2018/wordml/cex" xmlns:w16cid="http://schemas.microsoft.com/office/word/2016/wordml/cid" xmlns:w16="http://schemas.microsoft.com/office/word/2018/wordml" xmlns:w16sdtdh="http://schemas.microsoft.com/office/word/2020/wordml/sdtdatahash" xmlns:w16se="http://schemas.microsoft.com/office/word/2015/wordml/symex" mc:Ignorable="w14 w15 w16se w16cid w16 w16cex w16sdtdh">
   <w:docDefaults>
     <w:rPrDefault>
       <w:rPr>

</xml_diff>